<commit_message>
Commented on Quang's assignment 2.
</commit_message>
<xml_diff>
--- a/LeopardWeb/APC Assignment 2-QuangVu.docx
+++ b/LeopardWeb/APC Assignment 2-QuangVu.docx
@@ -39,6 +39,31 @@
           <w:szCs w:val="24"/>
         </w:rPr>
         <w:t>Applied Programming Concepts 3225-01</w:t>
+      </w:r>
+    </w:p>
+    <w:p>
+      <w:pPr>
+        <w:rPr>
+          <w:sz w:val="24"/>
+          <w:szCs w:val="24"/>
+        </w:rPr>
+      </w:pPr>
+    </w:p>
+    <w:p>
+      <w:pPr>
+        <w:rPr>
+          <w:color w:val="FF0000"/>
+          <w:sz w:val="24"/>
+          <w:szCs w:val="24"/>
+        </w:rPr>
+      </w:pPr>
+      <w:r>
+        <w:rPr>
+          <w:color w:val="FF0000"/>
+          <w:sz w:val="24"/>
+          <w:szCs w:val="24"/>
+        </w:rPr>
+        <w:t>Comments in Red: Alexander Puttre</w:t>
       </w:r>
     </w:p>
     <w:p>
@@ -193,25 +218,7 @@
           <w:sz w:val="24"/>
           <w:szCs w:val="24"/>
         </w:rPr>
-        <w:t xml:space="preserve"> (</w:t>
-      </w:r>
-      <w:r>
-        <w:rPr>
-          <w:i/>
-          <w:iCs/>
-          <w:sz w:val="24"/>
-          <w:szCs w:val="24"/>
-        </w:rPr>
-        <w:t>2</w:t>
-      </w:r>
-      <w:r>
-        <w:rPr>
-          <w:i/>
-          <w:iCs/>
-          <w:sz w:val="24"/>
-          <w:szCs w:val="24"/>
-        </w:rPr>
-        <w:t xml:space="preserve"> Week)</w:t>
+        <w:t xml:space="preserve"> (2 Week)</w:t>
       </w:r>
     </w:p>
     <w:p>
@@ -283,6 +290,23 @@
           <w:szCs w:val="24"/>
         </w:rPr>
         <w:t>Maybe we have an auto generated feature where students can hit one button and have a fully made schedule based on which course CRN they choose.</w:t>
+      </w:r>
+    </w:p>
+    <w:p>
+      <w:pPr>
+        <w:rPr>
+          <w:color w:val="FF0000"/>
+          <w:sz w:val="24"/>
+          <w:szCs w:val="24"/>
+        </w:rPr>
+      </w:pPr>
+      <w:r>
+        <w:rPr>
+          <w:color w:val="FF0000"/>
+          <w:sz w:val="24"/>
+          <w:szCs w:val="24"/>
+        </w:rPr>
+        <w:t>During this phase, we also need to determine how the database is going to be implemented.</w:t>
       </w:r>
     </w:p>
     <w:p>
@@ -398,6 +422,40 @@
     </w:p>
     <w:p>
       <w:pPr>
+        <w:rPr>
+          <w:color w:val="FF0000"/>
+          <w:sz w:val="24"/>
+          <w:szCs w:val="24"/>
+        </w:rPr>
+      </w:pPr>
+      <w:r>
+        <w:rPr>
+          <w:color w:val="FF0000"/>
+          <w:sz w:val="24"/>
+          <w:szCs w:val="24"/>
+        </w:rPr>
+        <w:t>What do you propose the 2</w:t>
+      </w:r>
+      <w:r>
+        <w:rPr>
+          <w:color w:val="FF0000"/>
+          <w:sz w:val="24"/>
+          <w:szCs w:val="24"/>
+          <w:vertAlign w:val="superscript"/>
+        </w:rPr>
+        <w:t>nd</w:t>
+      </w:r>
+      <w:r>
+        <w:rPr>
+          <w:color w:val="FF0000"/>
+          <w:sz w:val="24"/>
+          <w:szCs w:val="24"/>
+        </w:rPr>
+        <w:t xml:space="preserve"> verification should be? Also, in this phase, we’re testing each component in isolation.</w:t>
+      </w:r>
+    </w:p>
+    <w:p>
+      <w:pPr>
         <w:pStyle w:val="ListParagraph"/>
         <w:numPr>
           <w:ilvl w:val="0"/>
@@ -494,6 +552,23 @@
     </w:p>
     <w:p>
       <w:pPr>
+        <w:rPr>
+          <w:color w:val="FF0000"/>
+          <w:sz w:val="24"/>
+          <w:szCs w:val="24"/>
+        </w:rPr>
+      </w:pPr>
+      <w:r>
+        <w:rPr>
+          <w:color w:val="FF0000"/>
+          <w:sz w:val="24"/>
+          <w:szCs w:val="24"/>
+        </w:rPr>
+        <w:t>This is also where we integrate the components we created in step 3 into a single system.</w:t>
+      </w:r>
+    </w:p>
+    <w:p>
+      <w:pPr>
         <w:pStyle w:val="ListParagraph"/>
         <w:numPr>
           <w:ilvl w:val="0"/>
@@ -513,6 +588,7 @@
           <w:sz w:val="24"/>
           <w:szCs w:val="24"/>
         </w:rPr>
+        <w:lastRenderedPageBreak/>
         <w:t>Operation &amp; Maintenance</w:t>
       </w:r>
       <w:r>
@@ -584,12 +660,19 @@
     <w:p>
       <w:pPr>
         <w:rPr>
-          <w:b/>
-          <w:bCs/>
-          <w:sz w:val="24"/>
-          <w:szCs w:val="24"/>
-        </w:rPr>
-      </w:pPr>
+          <w:color w:val="FF0000"/>
+          <w:sz w:val="24"/>
+          <w:szCs w:val="24"/>
+        </w:rPr>
+      </w:pPr>
+      <w:r>
+        <w:rPr>
+          <w:color w:val="FF0000"/>
+          <w:sz w:val="24"/>
+          <w:szCs w:val="24"/>
+        </w:rPr>
+        <w:t>The bug report functionality is a good idea. We should also check in with the clients a few weeks after deploying the system to see if they have any feedback.</w:t>
+      </w:r>
     </w:p>
     <w:p>
       <w:pPr>
@@ -617,7 +700,6 @@
           <w:sz w:val="28"/>
           <w:szCs w:val="28"/>
         </w:rPr>
-        <w:lastRenderedPageBreak/>
         <w:t>Incremental Development</w:t>
       </w:r>
     </w:p>
@@ -651,34 +733,7 @@
           <w:sz w:val="24"/>
           <w:szCs w:val="24"/>
         </w:rPr>
-        <w:t xml:space="preserve">: </w:t>
-      </w:r>
-      <w:r>
-        <w:rPr>
-          <w:i/>
-          <w:iCs/>
-          <w:sz w:val="24"/>
-          <w:szCs w:val="24"/>
-        </w:rPr>
-        <w:t>(</w:t>
-      </w:r>
-      <w:r>
-        <w:rPr>
-          <w:i/>
-          <w:iCs/>
-          <w:sz w:val="24"/>
-          <w:szCs w:val="24"/>
-        </w:rPr>
-        <w:t>2</w:t>
-      </w:r>
-      <w:r>
-        <w:rPr>
-          <w:i/>
-          <w:iCs/>
-          <w:sz w:val="24"/>
-          <w:szCs w:val="24"/>
-        </w:rPr>
-        <w:t xml:space="preserve"> Week)</w:t>
+        <w:t>: (2 Week)</w:t>
       </w:r>
     </w:p>
     <w:p>
@@ -701,6 +756,23 @@
           <w:szCs w:val="24"/>
         </w:rPr>
         <w:t xml:space="preserve">UI &amp; GUI interact with each other. What type of users are we looking to have in our project? </w:t>
+      </w:r>
+    </w:p>
+    <w:p>
+      <w:pPr>
+        <w:rPr>
+          <w:color w:val="FF0000"/>
+          <w:sz w:val="24"/>
+          <w:szCs w:val="24"/>
+        </w:rPr>
+      </w:pPr>
+      <w:r>
+        <w:rPr>
+          <w:color w:val="FF0000"/>
+          <w:sz w:val="24"/>
+          <w:szCs w:val="24"/>
+        </w:rPr>
+        <w:t>I think the GUI is less important than the core functionality. Can the users perform the essential functions? We can work on the GUI in a later phase, once this groundwork had been set.</w:t>
       </w:r>
     </w:p>
     <w:p>
@@ -733,34 +805,7 @@
           <w:sz w:val="24"/>
           <w:szCs w:val="24"/>
         </w:rPr>
-        <w:t>:</w:t>
-      </w:r>
-      <w:r>
-        <w:rPr>
-          <w:i/>
-          <w:iCs/>
-          <w:sz w:val="24"/>
-          <w:szCs w:val="24"/>
-        </w:rPr>
-        <w:t xml:space="preserve"> (</w:t>
-      </w:r>
-      <w:r>
-        <w:rPr>
-          <w:i/>
-          <w:iCs/>
-          <w:sz w:val="24"/>
-          <w:szCs w:val="24"/>
-        </w:rPr>
-        <w:t>2</w:t>
-      </w:r>
-      <w:r>
-        <w:rPr>
-          <w:i/>
-          <w:iCs/>
-          <w:sz w:val="24"/>
-          <w:szCs w:val="24"/>
-        </w:rPr>
-        <w:t xml:space="preserve"> Week)</w:t>
+        <w:t>: (2 Week)</w:t>
       </w:r>
     </w:p>
     <w:p>
@@ -830,34 +875,7 @@
           <w:sz w:val="24"/>
           <w:szCs w:val="24"/>
         </w:rPr>
-        <w:t>:</w:t>
-      </w:r>
-      <w:r>
-        <w:rPr>
-          <w:i/>
-          <w:iCs/>
-          <w:sz w:val="24"/>
-          <w:szCs w:val="24"/>
-        </w:rPr>
-        <w:t xml:space="preserve"> (</w:t>
-      </w:r>
-      <w:r>
-        <w:rPr>
-          <w:i/>
-          <w:iCs/>
-          <w:sz w:val="24"/>
-          <w:szCs w:val="24"/>
-        </w:rPr>
-        <w:t>2</w:t>
-      </w:r>
-      <w:r>
-        <w:rPr>
-          <w:i/>
-          <w:iCs/>
-          <w:sz w:val="24"/>
-          <w:szCs w:val="24"/>
-        </w:rPr>
-        <w:t xml:space="preserve"> Week)</w:t>
+        <w:t>: (2 Week)</w:t>
       </w:r>
     </w:p>
     <w:p>
@@ -887,6 +905,23 @@
           <w:szCs w:val="24"/>
         </w:rPr>
         <w:t xml:space="preserve">Create security features. </w:t>
+      </w:r>
+    </w:p>
+    <w:p>
+      <w:pPr>
+        <w:rPr>
+          <w:color w:val="FF0000"/>
+          <w:sz w:val="24"/>
+          <w:szCs w:val="24"/>
+        </w:rPr>
+      </w:pPr>
+      <w:r>
+        <w:rPr>
+          <w:color w:val="FF0000"/>
+          <w:sz w:val="24"/>
+          <w:szCs w:val="24"/>
+        </w:rPr>
+        <w:t>Ideally, we would have means of testing our work before creating the GUI. The crash logs are a good idea. What kinds of security features?</w:t>
       </w:r>
     </w:p>
     <w:p>
@@ -919,34 +954,7 @@
           <w:sz w:val="24"/>
           <w:szCs w:val="24"/>
         </w:rPr>
-        <w:t>:</w:t>
-      </w:r>
-      <w:r>
-        <w:rPr>
-          <w:i/>
-          <w:iCs/>
-          <w:sz w:val="24"/>
-          <w:szCs w:val="24"/>
-        </w:rPr>
-        <w:t xml:space="preserve"> (</w:t>
-      </w:r>
-      <w:r>
-        <w:rPr>
-          <w:i/>
-          <w:iCs/>
-          <w:sz w:val="24"/>
-          <w:szCs w:val="24"/>
-        </w:rPr>
-        <w:t>2</w:t>
-      </w:r>
-      <w:r>
-        <w:rPr>
-          <w:i/>
-          <w:iCs/>
-          <w:sz w:val="24"/>
-          <w:szCs w:val="24"/>
-        </w:rPr>
-        <w:t xml:space="preserve"> Week)</w:t>
+        <w:t>: (2 Week)</w:t>
       </w:r>
     </w:p>
     <w:p>
@@ -1006,6 +1014,40 @@
           <w:szCs w:val="24"/>
         </w:rPr>
         <w:t xml:space="preserve"> party to beta test our system for a week. </w:t>
+      </w:r>
+    </w:p>
+    <w:p>
+      <w:pPr>
+        <w:rPr>
+          <w:color w:val="FF0000"/>
+          <w:sz w:val="24"/>
+          <w:szCs w:val="24"/>
+        </w:rPr>
+      </w:pPr>
+      <w:r>
+        <w:rPr>
+          <w:color w:val="FF0000"/>
+          <w:sz w:val="24"/>
+          <w:szCs w:val="24"/>
+        </w:rPr>
+        <w:t>Who could act as the 3</w:t>
+      </w:r>
+      <w:r>
+        <w:rPr>
+          <w:color w:val="FF0000"/>
+          <w:sz w:val="24"/>
+          <w:szCs w:val="24"/>
+          <w:vertAlign w:val="superscript"/>
+        </w:rPr>
+        <w:t>rd</w:t>
+      </w:r>
+      <w:r>
+        <w:rPr>
+          <w:color w:val="FF0000"/>
+          <w:sz w:val="24"/>
+          <w:szCs w:val="24"/>
+        </w:rPr>
+        <w:t xml:space="preserve"> party in our case?</w:t>
       </w:r>
     </w:p>
     <w:p>
@@ -1038,34 +1080,7 @@
           <w:sz w:val="24"/>
           <w:szCs w:val="24"/>
         </w:rPr>
-        <w:t>:</w:t>
-      </w:r>
-      <w:r>
-        <w:rPr>
-          <w:i/>
-          <w:iCs/>
-          <w:sz w:val="24"/>
-          <w:szCs w:val="24"/>
-        </w:rPr>
-        <w:t xml:space="preserve"> (</w:t>
-      </w:r>
-      <w:r>
-        <w:rPr>
-          <w:i/>
-          <w:iCs/>
-          <w:sz w:val="24"/>
-          <w:szCs w:val="24"/>
-        </w:rPr>
-        <w:t>2</w:t>
-      </w:r>
-      <w:r>
-        <w:rPr>
-          <w:i/>
-          <w:iCs/>
-          <w:sz w:val="24"/>
-          <w:szCs w:val="24"/>
-        </w:rPr>
-        <w:t xml:space="preserve"> Week)</w:t>
+        <w:t>: (2 Week)</w:t>
       </w:r>
     </w:p>
     <w:p>
@@ -1093,86 +1108,7 @@
     <w:p>
       <w:pPr>
         <w:rPr>
-          <w:sz w:val="24"/>
-          <w:szCs w:val="24"/>
-        </w:rPr>
-      </w:pPr>
-    </w:p>
-    <w:p>
-      <w:pPr>
-        <w:rPr>
-          <w:sz w:val="24"/>
-          <w:szCs w:val="24"/>
-        </w:rPr>
-      </w:pPr>
-    </w:p>
-    <w:p>
-      <w:pPr>
-        <w:rPr>
-          <w:sz w:val="24"/>
-          <w:szCs w:val="24"/>
-        </w:rPr>
-      </w:pPr>
-    </w:p>
-    <w:p>
-      <w:pPr>
-        <w:rPr>
-          <w:sz w:val="24"/>
-          <w:szCs w:val="24"/>
-        </w:rPr>
-      </w:pPr>
-    </w:p>
-    <w:p>
-      <w:pPr>
-        <w:rPr>
-          <w:sz w:val="24"/>
-          <w:szCs w:val="24"/>
-        </w:rPr>
-      </w:pPr>
-    </w:p>
-    <w:p>
-      <w:pPr>
-        <w:rPr>
-          <w:sz w:val="24"/>
-          <w:szCs w:val="24"/>
-        </w:rPr>
-      </w:pPr>
-    </w:p>
-    <w:p>
-      <w:pPr>
-        <w:rPr>
-          <w:sz w:val="24"/>
-          <w:szCs w:val="24"/>
-        </w:rPr>
-      </w:pPr>
-    </w:p>
-    <w:p>
-      <w:pPr>
-        <w:rPr>
-          <w:sz w:val="24"/>
-          <w:szCs w:val="24"/>
-        </w:rPr>
-      </w:pPr>
-    </w:p>
-    <w:p>
-      <w:pPr>
-        <w:rPr>
-          <w:sz w:val="24"/>
-          <w:szCs w:val="24"/>
-        </w:rPr>
-      </w:pPr>
-    </w:p>
-    <w:p>
-      <w:pPr>
-        <w:rPr>
-          <w:sz w:val="24"/>
-          <w:szCs w:val="24"/>
-        </w:rPr>
-      </w:pPr>
-    </w:p>
-    <w:p>
-      <w:pPr>
-        <w:rPr>
+          <w:color w:val="FF0000"/>
           <w:sz w:val="24"/>
           <w:szCs w:val="24"/>
         </w:rPr>
@@ -1369,6 +1305,23 @@
     </w:p>
     <w:p>
       <w:pPr>
+        <w:rPr>
+          <w:color w:val="FF0000"/>
+          <w:sz w:val="24"/>
+          <w:szCs w:val="24"/>
+        </w:rPr>
+      </w:pPr>
+      <w:r>
+        <w:rPr>
+          <w:color w:val="FF0000"/>
+          <w:sz w:val="24"/>
+          <w:szCs w:val="24"/>
+        </w:rPr>
+        <w:t>Specifically, what libraries will we use for the GUI and database?</w:t>
+      </w:r>
+    </w:p>
+    <w:p>
+      <w:pPr>
         <w:pStyle w:val="ListParagraph"/>
         <w:numPr>
           <w:ilvl w:val="0"/>
@@ -1458,7 +1411,30 @@
           <w:sz w:val="24"/>
           <w:szCs w:val="24"/>
         </w:rPr>
-        <w:t xml:space="preserve">OS platforms. </w:t>
+        <w:t>OS platforms.</w:t>
+      </w:r>
+    </w:p>
+    <w:p>
+      <w:pPr>
+        <w:rPr>
+          <w:sz w:val="24"/>
+          <w:szCs w:val="24"/>
+        </w:rPr>
+      </w:pPr>
+      <w:r>
+        <w:rPr>
+          <w:color w:val="FF0000"/>
+          <w:sz w:val="24"/>
+          <w:szCs w:val="24"/>
+        </w:rPr>
+        <w:t>Here we determine if the libraries we have chosen need to be modified in any way (which they most likely do not, in this case.)</w:t>
+      </w:r>
+      <w:r>
+        <w:rPr>
+          <w:sz w:val="24"/>
+          <w:szCs w:val="24"/>
+        </w:rPr>
+        <w:t xml:space="preserve"> </w:t>
       </w:r>
       <w:r>
         <w:rPr>
@@ -1522,8 +1498,6 @@
     <w:p>
       <w:pPr>
         <w:rPr>
-          <w:i/>
-          <w:iCs/>
           <w:sz w:val="24"/>
           <w:szCs w:val="24"/>
         </w:rPr>
@@ -1541,6 +1515,25 @@
           <w:szCs w:val="24"/>
         </w:rPr>
         <w:t xml:space="preserve"> to use our database as SQLite and our GUI with PyQT5. This is very similar to step 2 of the waterfall methods.</w:t>
+      </w:r>
+    </w:p>
+    <w:p>
+      <w:pPr>
+        <w:rPr>
+          <w:i/>
+          <w:iCs/>
+          <w:color w:val="FF0000"/>
+          <w:sz w:val="24"/>
+          <w:szCs w:val="24"/>
+        </w:rPr>
+      </w:pPr>
+      <w:r>
+        <w:rPr>
+          <w:color w:val="FF0000"/>
+          <w:sz w:val="24"/>
+          <w:szCs w:val="24"/>
+        </w:rPr>
+        <w:t>This is where we design the system, so we should have decided upon SQLite and PyQt5 before this step.</w:t>
       </w:r>
     </w:p>
     <w:p>
@@ -1611,6 +1604,23 @@
     </w:p>
     <w:p>
       <w:pPr>
+        <w:rPr>
+          <w:color w:val="FF0000"/>
+          <w:sz w:val="24"/>
+          <w:szCs w:val="24"/>
+        </w:rPr>
+      </w:pPr>
+      <w:r>
+        <w:rPr>
+          <w:color w:val="FF0000"/>
+          <w:sz w:val="24"/>
+          <w:szCs w:val="24"/>
+        </w:rPr>
+        <w:t>We write the software in this phase as well.</w:t>
+      </w:r>
+    </w:p>
+    <w:p>
+      <w:pPr>
         <w:pStyle w:val="ListParagraph"/>
         <w:numPr>
           <w:ilvl w:val="0"/>
@@ -1685,6 +1695,23 @@
           <w:szCs w:val="24"/>
         </w:rPr>
         <w:t xml:space="preserve">how many people can have at one time. Will it slow down? Crash overall? </w:t>
+      </w:r>
+    </w:p>
+    <w:p>
+      <w:pPr>
+        <w:rPr>
+          <w:color w:val="FF0000"/>
+          <w:sz w:val="24"/>
+          <w:szCs w:val="24"/>
+        </w:rPr>
+      </w:pPr>
+      <w:r>
+        <w:rPr>
+          <w:color w:val="FF0000"/>
+          <w:sz w:val="24"/>
+          <w:szCs w:val="24"/>
+        </w:rPr>
+        <w:t>It would be helpful to have a round of beta testing to find bugs as you suggest. We should also write test cases to put the program through as well.</w:t>
       </w:r>
     </w:p>
     <w:sectPr>
@@ -2208,6 +2235,7 @@
     <w:lsdException w:name="HTML Sample" w:semiHidden="1" w:unhideWhenUsed="1"/>
     <w:lsdException w:name="HTML Typewriter" w:semiHidden="1" w:unhideWhenUsed="1"/>
     <w:lsdException w:name="HTML Variable" w:semiHidden="1" w:unhideWhenUsed="1"/>
+    <w:lsdException w:name="Normal Table" w:semiHidden="1" w:unhideWhenUsed="1"/>
     <w:lsdException w:name="annotation subject" w:semiHidden="1" w:unhideWhenUsed="1"/>
     <w:lsdException w:name="No List" w:semiHidden="1" w:unhideWhenUsed="1"/>
     <w:lsdException w:name="Outline List 1" w:semiHidden="1" w:unhideWhenUsed="1"/>
@@ -2250,8 +2278,11 @@
     <w:lsdException w:name="Table Contemporary" w:semiHidden="1" w:unhideWhenUsed="1"/>
     <w:lsdException w:name="Table Elegant" w:semiHidden="1" w:unhideWhenUsed="1"/>
     <w:lsdException w:name="Table Professional" w:semiHidden="1" w:unhideWhenUsed="1"/>
+    <w:lsdException w:name="Table Subtle 1" w:semiHidden="1" w:unhideWhenUsed="1"/>
     <w:lsdException w:name="Table Subtle 2" w:semiHidden="1" w:unhideWhenUsed="1"/>
     <w:lsdException w:name="Table Web 1" w:semiHidden="1" w:unhideWhenUsed="1"/>
+    <w:lsdException w:name="Table Web 2" w:semiHidden="1" w:unhideWhenUsed="1"/>
+    <w:lsdException w:name="Table Web 3" w:semiHidden="1" w:unhideWhenUsed="1"/>
     <w:lsdException w:name="Balloon Text" w:semiHidden="1" w:unhideWhenUsed="1"/>
     <w:lsdException w:name="Table Grid" w:uiPriority="39"/>
     <w:lsdException w:name="Table Theme" w:semiHidden="1" w:unhideWhenUsed="1"/>

</xml_diff>